<commit_message>
Touching up report. Few change left to be done
</commit_message>
<xml_diff>
--- a/ReportDraft.docx
+++ b/ReportDraft.docx
@@ -5,15 +5,30 @@
     <w:p>
       <w:pPr>
         <w:jc w:val="center"/>
+        <w:rPr>
+          <w:b/>
+          <w:sz w:val="32"/>
+        </w:rPr>
       </w:pPr>
       <w:r>
+        <w:rPr>
+          <w:b/>
+          <w:sz w:val="32"/>
+        </w:rPr>
         <w:t>CS4055 Project</w:t>
       </w:r>
       <w:r>
-        <w:tab/>
+        <w:rPr>
+          <w:b/>
+          <w:sz w:val="32"/>
+        </w:rPr>
+        <w:t xml:space="preserve"> Report</w:t>
       </w:r>
     </w:p>
     <w:p>
+      <w:pPr>
+        <w:jc w:val="both"/>
+      </w:pPr>
       <w:r>
         <w:t>For our dataset we chose</w:t>
       </w:r>
@@ -21,49 +36,505 @@
         <w:t xml:space="preserve"> California Housing Data (1990)</w:t>
       </w:r>
       <w:r>
-        <w:t xml:space="preserve"> from Kaggle the dataset has 20000 rows and 10 columns. We aimed to predict median house value. The dataset contains details on housing blocks it contains information such as the amount of people who lived in that area, the total bedrooms in the area and the median income of the residents.</w:t>
+        <w:t xml:space="preserve"> from Kaggle the dataset h</w:t>
+      </w:r>
+      <w:r>
+        <w:t>as 20000 rows and 10 columns. Our aim was</w:t>
+      </w:r>
+      <w:r>
+        <w:t xml:space="preserve"> to predict </w:t>
+      </w:r>
+      <w:r>
+        <w:t xml:space="preserve">the </w:t>
+      </w:r>
+      <w:r>
+        <w:t>median house value. The dataset contains detail</w:t>
+      </w:r>
+      <w:r>
+        <w:t xml:space="preserve">s on housing blocks, containing </w:t>
+      </w:r>
+      <w:r>
+        <w:t>information such as the amount of people who lived in that area, the total bedrooms in the area and the median income of the residents.</w:t>
       </w:r>
     </w:p>
     <w:p>
-      <w:r>
-        <w:t xml:space="preserve">Our final model was a random forest it was our best performing model giving us a R squared score of .61. our other models were linear regression and decision tree both of which didn’t achieve about a 37 R squared value. We didn’t achieve a very high accuracy when predicting our target variable, but we believe this is due to the data not providing enough info needed for an accurate prediction. To improve our </w:t>
-      </w:r>
-      <w:proofErr w:type="gramStart"/>
-      <w:r>
-        <w:t>data</w:t>
-      </w:r>
-      <w:proofErr w:type="gramEnd"/>
-      <w:r>
-        <w:t xml:space="preserve"> we created 3 new feature</w:t>
-      </w:r>
+      <w:pPr>
+        <w:jc w:val="both"/>
+      </w:pPr>
+      <w:r>
+        <w:drawing>
+          <wp:anchor distT="0" distB="0" distL="114300" distR="114300" simplePos="0" relativeHeight="251659264" behindDoc="0" locked="0" layoutInCell="1" allowOverlap="1" wp14:anchorId="3B7F1DB7" wp14:editId="7174F297">
+            <wp:simplePos x="0" y="0"/>
+            <wp:positionH relativeFrom="margin">
+              <wp:align>right</wp:align>
+            </wp:positionH>
+            <wp:positionV relativeFrom="paragraph">
+              <wp:posOffset>516890</wp:posOffset>
+            </wp:positionV>
+            <wp:extent cx="5731510" cy="892810"/>
+            <wp:effectExtent l="0" t="0" r="2540" b="2540"/>
+            <wp:wrapTight wrapText="bothSides">
+              <wp:wrapPolygon edited="0">
+                <wp:start x="0" y="0"/>
+                <wp:lineTo x="0" y="21201"/>
+                <wp:lineTo x="21538" y="21201"/>
+                <wp:lineTo x="21538" y="0"/>
+                <wp:lineTo x="0" y="0"/>
+              </wp:wrapPolygon>
+            </wp:wrapTight>
+            <wp:docPr id="1" name="Picture 1"/>
+            <wp:cNvGraphicFramePr>
+              <a:graphicFrameLocks xmlns:a="http://schemas.openxmlformats.org/drawingml/2006/main" noChangeAspect="1"/>
+            </wp:cNvGraphicFramePr>
+            <a:graphic xmlns:a="http://schemas.openxmlformats.org/drawingml/2006/main">
+              <a:graphicData uri="http://schemas.openxmlformats.org/drawingml/2006/picture">
+                <pic:pic xmlns:pic="http://schemas.openxmlformats.org/drawingml/2006/picture">
+                  <pic:nvPicPr>
+                    <pic:cNvPr id="1" name=""/>
+                    <pic:cNvPicPr/>
+                  </pic:nvPicPr>
+                  <pic:blipFill>
+                    <a:blip r:embed="rId4"/>
+                    <a:stretch>
+                      <a:fillRect/>
+                    </a:stretch>
+                  </pic:blipFill>
+                  <pic:spPr>
+                    <a:xfrm>
+                      <a:off x="0" y="0"/>
+                      <a:ext cx="5731510" cy="892810"/>
+                    </a:xfrm>
+                    <a:prstGeom prst="rect">
+                      <a:avLst/>
+                    </a:prstGeom>
+                  </pic:spPr>
+                </pic:pic>
+              </a:graphicData>
+            </a:graphic>
+          </wp:anchor>
+        </w:drawing>
+      </w:r>
+      <w:r>
+        <w:t>Our final model was a Random F</w:t>
+      </w:r>
+      <w:r>
+        <w:t>orest</w:t>
+      </w:r>
+      <w:r>
+        <w:t>. This proved to be</w:t>
+      </w:r>
+      <w:r>
+        <w:t xml:space="preserve"> our best performing model</w:t>
+      </w:r>
+      <w:r>
+        <w:t>,</w:t>
+      </w:r>
+      <w:r>
+        <w:t xml:space="preserve"> giving us a R squared score of </w:t>
+      </w:r>
+      <w:r>
+        <w:t>0</w:t>
+      </w:r>
+      <w:r>
+        <w:t>.61</w:t>
+      </w:r>
+      <w:r>
+        <w:t xml:space="preserve"> (Fig. 1)</w:t>
+      </w:r>
+      <w:r>
+        <w:t>.</w:t>
+      </w:r>
+    </w:p>
+    <w:p>
+      <w:pPr>
+        <w:jc w:val="center"/>
+      </w:pPr>
+      <w:r>
+        <w:rPr>
+          <w:b/>
+        </w:rPr>
+        <w:t>Fig. 1</w:t>
+      </w:r>
+      <w:r>
+        <w:t xml:space="preserve"> – Random Forest Model</w:t>
+      </w:r>
+    </w:p>
+    <w:p>
+      <w:pPr>
+        <w:jc w:val="both"/>
+      </w:pPr>
+      <w:r>
+        <w:drawing>
+          <wp:anchor distT="0" distB="0" distL="114300" distR="114300" simplePos="0" relativeHeight="251661312" behindDoc="0" locked="0" layoutInCell="1" allowOverlap="1" wp14:anchorId="2DAABB7F" wp14:editId="25D73052">
+            <wp:simplePos x="0" y="0"/>
+            <wp:positionH relativeFrom="margin">
+              <wp:align>right</wp:align>
+            </wp:positionH>
+            <wp:positionV relativeFrom="paragraph">
+              <wp:posOffset>913765</wp:posOffset>
+            </wp:positionV>
+            <wp:extent cx="5731510" cy="1804670"/>
+            <wp:effectExtent l="0" t="0" r="2540" b="5080"/>
+            <wp:wrapTight wrapText="bothSides">
+              <wp:wrapPolygon edited="0">
+                <wp:start x="0" y="0"/>
+                <wp:lineTo x="0" y="21433"/>
+                <wp:lineTo x="21538" y="21433"/>
+                <wp:lineTo x="21538" y="0"/>
+                <wp:lineTo x="0" y="0"/>
+              </wp:wrapPolygon>
+            </wp:wrapTight>
+            <wp:docPr id="2" name="Picture 2"/>
+            <wp:cNvGraphicFramePr>
+              <a:graphicFrameLocks xmlns:a="http://schemas.openxmlformats.org/drawingml/2006/main" noChangeAspect="1"/>
+            </wp:cNvGraphicFramePr>
+            <a:graphic xmlns:a="http://schemas.openxmlformats.org/drawingml/2006/main">
+              <a:graphicData uri="http://schemas.openxmlformats.org/drawingml/2006/picture">
+                <pic:pic xmlns:pic="http://schemas.openxmlformats.org/drawingml/2006/picture">
+                  <pic:nvPicPr>
+                    <pic:cNvPr id="1" name=""/>
+                    <pic:cNvPicPr/>
+                  </pic:nvPicPr>
+                  <pic:blipFill>
+                    <a:blip r:embed="rId5"/>
+                    <a:stretch>
+                      <a:fillRect/>
+                    </a:stretch>
+                  </pic:blipFill>
+                  <pic:spPr>
+                    <a:xfrm>
+                      <a:off x="0" y="0"/>
+                      <a:ext cx="5731510" cy="1804670"/>
+                    </a:xfrm>
+                    <a:prstGeom prst="rect">
+                      <a:avLst/>
+                    </a:prstGeom>
+                  </pic:spPr>
+                </pic:pic>
+              </a:graphicData>
+            </a:graphic>
+          </wp:anchor>
+        </w:drawing>
+      </w:r>
+      <w:r>
+        <w:t>Our other models were Linear Regression</w:t>
+      </w:r>
+      <w:r>
+        <w:t xml:space="preserve"> (Fig. 2a)</w:t>
+      </w:r>
+      <w:r>
+        <w:t xml:space="preserve"> and Decision T</w:t>
+      </w:r>
+      <w:r>
+        <w:t>ree</w:t>
+      </w:r>
+      <w:r>
+        <w:t xml:space="preserve"> (Fig. 2b)</w:t>
+      </w:r>
+      <w:r>
+        <w:t>,</w:t>
+      </w:r>
+      <w:r>
+        <w:t xml:space="preserve"> both of which didn’t achieve </w:t>
+      </w:r>
+      <w:r>
+        <w:t xml:space="preserve">higher than </w:t>
+      </w:r>
+      <w:r>
+        <w:t xml:space="preserve">a 37 R squared value. We didn’t achieve a very high accuracy when predicting our target variable, but we believe this is due to the data not providing enough info needed for an accurate prediction. </w:t>
+      </w:r>
+    </w:p>
+    <w:p>
+      <w:pPr>
+        <w:jc w:val="center"/>
+      </w:pPr>
+      <w:r>
+        <w:rPr>
+          <w:b/>
+        </w:rPr>
+        <w:t xml:space="preserve">Fig. </w:t>
+      </w:r>
+      <w:r>
+        <w:rPr>
+          <w:b/>
+        </w:rPr>
+        <w:t>2a</w:t>
+      </w:r>
+      <w:r>
+        <w:t xml:space="preserve"> - Liner Regression Model</w:t>
+      </w:r>
+    </w:p>
+    <w:p>
+      <w:pPr>
+        <w:jc w:val="center"/>
+      </w:pPr>
+      <w:r>
+        <w:drawing>
+          <wp:anchor distT="0" distB="0" distL="114300" distR="114300" simplePos="0" relativeHeight="251665408" behindDoc="0" locked="0" layoutInCell="1" allowOverlap="1" wp14:anchorId="3E078E88" wp14:editId="73F11080">
+            <wp:simplePos x="0" y="0"/>
+            <wp:positionH relativeFrom="margin">
+              <wp:align>right</wp:align>
+            </wp:positionH>
+            <wp:positionV relativeFrom="paragraph">
+              <wp:posOffset>1137920</wp:posOffset>
+            </wp:positionV>
+            <wp:extent cx="5731510" cy="894715"/>
+            <wp:effectExtent l="0" t="0" r="2540" b="635"/>
+            <wp:wrapTight wrapText="bothSides">
+              <wp:wrapPolygon edited="0">
+                <wp:start x="0" y="0"/>
+                <wp:lineTo x="0" y="21155"/>
+                <wp:lineTo x="21538" y="21155"/>
+                <wp:lineTo x="21538" y="0"/>
+                <wp:lineTo x="0" y="0"/>
+              </wp:wrapPolygon>
+            </wp:wrapTight>
+            <wp:docPr id="4" name="Picture 4"/>
+            <wp:cNvGraphicFramePr>
+              <a:graphicFrameLocks xmlns:a="http://schemas.openxmlformats.org/drawingml/2006/main" noChangeAspect="1"/>
+            </wp:cNvGraphicFramePr>
+            <a:graphic xmlns:a="http://schemas.openxmlformats.org/drawingml/2006/main">
+              <a:graphicData uri="http://schemas.openxmlformats.org/drawingml/2006/picture">
+                <pic:pic xmlns:pic="http://schemas.openxmlformats.org/drawingml/2006/picture">
+                  <pic:nvPicPr>
+                    <pic:cNvPr id="1" name=""/>
+                    <pic:cNvPicPr/>
+                  </pic:nvPicPr>
+                  <pic:blipFill>
+                    <a:blip r:embed="rId6"/>
+                    <a:stretch>
+                      <a:fillRect/>
+                    </a:stretch>
+                  </pic:blipFill>
+                  <pic:spPr>
+                    <a:xfrm>
+                      <a:off x="0" y="0"/>
+                      <a:ext cx="5731510" cy="894715"/>
+                    </a:xfrm>
+                    <a:prstGeom prst="rect">
+                      <a:avLst/>
+                    </a:prstGeom>
+                  </pic:spPr>
+                </pic:pic>
+              </a:graphicData>
+            </a:graphic>
+          </wp:anchor>
+        </w:drawing>
+      </w:r>
+      <w:r>
+        <w:drawing>
+          <wp:anchor distT="0" distB="0" distL="114300" distR="114300" simplePos="0" relativeHeight="251663360" behindDoc="0" locked="0" layoutInCell="1" allowOverlap="1" wp14:anchorId="5BD68577" wp14:editId="4FCB0B75">
+            <wp:simplePos x="0" y="0"/>
+            <wp:positionH relativeFrom="column">
+              <wp:posOffset>0</wp:posOffset>
+            </wp:positionH>
+            <wp:positionV relativeFrom="paragraph">
+              <wp:posOffset>285115</wp:posOffset>
+            </wp:positionV>
+            <wp:extent cx="5731510" cy="837565"/>
+            <wp:effectExtent l="0" t="0" r="2540" b="635"/>
+            <wp:wrapTight wrapText="bothSides">
+              <wp:wrapPolygon edited="0">
+                <wp:start x="0" y="0"/>
+                <wp:lineTo x="0" y="21125"/>
+                <wp:lineTo x="21538" y="21125"/>
+                <wp:lineTo x="21538" y="0"/>
+                <wp:lineTo x="0" y="0"/>
+              </wp:wrapPolygon>
+            </wp:wrapTight>
+            <wp:docPr id="3" name="Picture 3"/>
+            <wp:cNvGraphicFramePr>
+              <a:graphicFrameLocks xmlns:a="http://schemas.openxmlformats.org/drawingml/2006/main" noChangeAspect="1"/>
+            </wp:cNvGraphicFramePr>
+            <a:graphic xmlns:a="http://schemas.openxmlformats.org/drawingml/2006/main">
+              <a:graphicData uri="http://schemas.openxmlformats.org/drawingml/2006/picture">
+                <pic:pic xmlns:pic="http://schemas.openxmlformats.org/drawingml/2006/picture">
+                  <pic:nvPicPr>
+                    <pic:cNvPr id="1" name=""/>
+                    <pic:cNvPicPr/>
+                  </pic:nvPicPr>
+                  <pic:blipFill>
+                    <a:blip r:embed="rId7"/>
+                    <a:stretch>
+                      <a:fillRect/>
+                    </a:stretch>
+                  </pic:blipFill>
+                  <pic:spPr>
+                    <a:xfrm>
+                      <a:off x="0" y="0"/>
+                      <a:ext cx="5731510" cy="837565"/>
+                    </a:xfrm>
+                    <a:prstGeom prst="rect">
+                      <a:avLst/>
+                    </a:prstGeom>
+                  </pic:spPr>
+                </pic:pic>
+              </a:graphicData>
+            </a:graphic>
+          </wp:anchor>
+        </w:drawing>
+      </w:r>
+    </w:p>
+    <w:p>
+      <w:pPr>
+        <w:jc w:val="center"/>
+      </w:pPr>
+      <w:r>
+        <w:rPr>
+          <w:b/>
+        </w:rPr>
+        <w:t>Fig. 2a</w:t>
+      </w:r>
+      <w:r>
+        <w:t xml:space="preserve"> – Decision Tree</w:t>
+      </w:r>
+      <w:r>
+        <w:t xml:space="preserve"> Model</w:t>
+      </w:r>
+    </w:p>
+    <w:p>
+      <w:pPr>
+        <w:jc w:val="both"/>
+      </w:pPr>
+      <w:r>
+        <w:lastRenderedPageBreak/>
+        <w:drawing>
+          <wp:anchor distT="0" distB="0" distL="114300" distR="114300" simplePos="0" relativeHeight="251667456" behindDoc="0" locked="0" layoutInCell="1" allowOverlap="1" wp14:anchorId="26BE958E" wp14:editId="507CECB0">
+            <wp:simplePos x="0" y="0"/>
+            <wp:positionH relativeFrom="margin">
+              <wp:align>right</wp:align>
+            </wp:positionH>
+            <wp:positionV relativeFrom="paragraph">
+              <wp:posOffset>459740</wp:posOffset>
+            </wp:positionV>
+            <wp:extent cx="5731510" cy="514350"/>
+            <wp:effectExtent l="0" t="0" r="2540" b="0"/>
+            <wp:wrapTight wrapText="bothSides">
+              <wp:wrapPolygon edited="0">
+                <wp:start x="0" y="0"/>
+                <wp:lineTo x="0" y="20800"/>
+                <wp:lineTo x="21538" y="20800"/>
+                <wp:lineTo x="21538" y="0"/>
+                <wp:lineTo x="0" y="0"/>
+              </wp:wrapPolygon>
+            </wp:wrapTight>
+            <wp:docPr id="5" name="Picture 5"/>
+            <wp:cNvGraphicFramePr>
+              <a:graphicFrameLocks xmlns:a="http://schemas.openxmlformats.org/drawingml/2006/main" noChangeAspect="1"/>
+            </wp:cNvGraphicFramePr>
+            <a:graphic xmlns:a="http://schemas.openxmlformats.org/drawingml/2006/main">
+              <a:graphicData uri="http://schemas.openxmlformats.org/drawingml/2006/picture">
+                <pic:pic xmlns:pic="http://schemas.openxmlformats.org/drawingml/2006/picture">
+                  <pic:nvPicPr>
+                    <pic:cNvPr id="1" name=""/>
+                    <pic:cNvPicPr/>
+                  </pic:nvPicPr>
+                  <pic:blipFill>
+                    <a:blip r:embed="rId8"/>
+                    <a:stretch>
+                      <a:fillRect/>
+                    </a:stretch>
+                  </pic:blipFill>
+                  <pic:spPr>
+                    <a:xfrm>
+                      <a:off x="0" y="0"/>
+                      <a:ext cx="5731510" cy="514350"/>
+                    </a:xfrm>
+                    <a:prstGeom prst="rect">
+                      <a:avLst/>
+                    </a:prstGeom>
+                  </pic:spPr>
+                </pic:pic>
+              </a:graphicData>
+            </a:graphic>
+          </wp:anchor>
+        </w:drawing>
+      </w:r>
+      <w:r>
+        <w:t>To improve our data</w:t>
+      </w:r>
+      <w:r>
+        <w:t>,</w:t>
+      </w:r>
+      <w:r>
+        <w:t xml:space="preserve"> we created 3 new features</w:t>
+      </w:r>
+      <w:r>
+        <w:t>:</w:t>
+      </w:r>
+      <w:r>
+        <w:t xml:space="preserve"> rooms per household, bedrooms per room and people per house</w:t>
+      </w:r>
+      <w:r>
+        <w:t xml:space="preserve"> (Fig. 3). T</w:t>
+      </w:r>
+      <w:r>
+        <w:t xml:space="preserve">hese </w:t>
+      </w:r>
+      <w:r>
+        <w:t xml:space="preserve">new </w:t>
+      </w:r>
+      <w:r>
+        <w:t>features made a decent impro</w:t>
+      </w:r>
+      <w:r>
+        <w:t>vement upon our accuracy score.</w:t>
+      </w:r>
+    </w:p>
+    <w:p>
+      <w:pPr>
+        <w:jc w:val="center"/>
+      </w:pPr>
       <w:bookmarkStart w:id="0" w:name="_GoBack"/>
       <w:bookmarkEnd w:id="0"/>
       <w:r>
-        <w:t xml:space="preserve">s rooms per household, bedrooms per room and people per house these features made a decent improvement upon our accuracy score. </w:t>
-      </w:r>
-      <w:r>
-        <w:t xml:space="preserve">We also removed any data which was on an island as all the island data were outliers and skewed our data. When we fit our </w:t>
-      </w:r>
-      <w:proofErr w:type="gramStart"/>
-      <w:r>
-        <w:t>models</w:t>
-      </w:r>
-      <w:proofErr w:type="gramEnd"/>
-      <w:r>
-        <w:t xml:space="preserve"> we scaled our data too to negate the effect of the large variance in our prediction values.</w:t>
+        <w:rPr>
+          <w:b/>
+        </w:rPr>
+        <w:t>Fig 3</w:t>
+      </w:r>
+      <w:r>
+        <w:t>- Newly created features to improve on results.</w:t>
       </w:r>
     </w:p>
     <w:p>
-      <w:r>
-        <w:t xml:space="preserve">When we compared the heatmap of median house values plotted using longitude and latitude we seen the higher values were to the left of the graph. When you look at the heatmap.html where population is plotted over a google maps still of </w:t>
-      </w:r>
-      <w:proofErr w:type="gramStart"/>
-      <w:r>
-        <w:t>California</w:t>
-      </w:r>
-      <w:proofErr w:type="gramEnd"/>
-      <w:r>
-        <w:t xml:space="preserve"> we see that the left of the graph is the coast. This indicated that the median house value increased the closer to the coast you went. Some quick analysis of the data showed this to be true. </w:t>
+      <w:pPr>
+        <w:jc w:val="both"/>
+      </w:pPr>
+      <w:r>
+        <w:t xml:space="preserve">We also removed any data which was on an island as all the island data were outliers and skewed our data. When we fit our </w:t>
+      </w:r>
+      <w:r>
+        <w:t>models, we scaled our data</w:t>
+      </w:r>
+      <w:r>
+        <w:t xml:space="preserve"> to negate the effect of the large variance in our prediction values.</w:t>
+      </w:r>
+    </w:p>
+    <w:p>
+      <w:pPr>
+        <w:jc w:val="both"/>
+      </w:pPr>
+      <w:r>
+        <w:t>When we compared the heatmap of median house values plotted using longitude and latitude</w:t>
+      </w:r>
+      <w:r>
+        <w:t>,</w:t>
+      </w:r>
+      <w:r>
+        <w:t xml:space="preserve"> we </w:t>
+      </w:r>
+      <w:r>
+        <w:t>found that</w:t>
+      </w:r>
+      <w:r>
+        <w:t xml:space="preserve"> the higher values were to the left of the graph. When you look at the heatmap.html where population is </w:t>
+      </w:r>
+      <w:r>
+        <w:t>plotted over a Google M</w:t>
+      </w:r>
+      <w:r>
+        <w:t xml:space="preserve">aps still of California we see that the left of the graph is the coast. This indicated that the median house value increased the closer to the coast you went. Some quick analysis of the data showed this to be true. </w:t>
       </w:r>
     </w:p>
     <w:sectPr>

</xml_diff>

<commit_message>
Final draft for review
</commit_message>
<xml_diff>
--- a/ReportDraft.docx
+++ b/ReportDraft.docx
@@ -4,25 +4,561 @@
   <w:body>
     <w:p>
       <w:pPr>
+        <w:rPr>
+          <w:b/>
+          <w:sz w:val="32"/>
+        </w:rPr>
+      </w:pPr>
+    </w:p>
+    <w:p>
+      <w:pPr>
+        <w:rPr>
+          <w:b/>
+          <w:sz w:val="32"/>
+        </w:rPr>
+      </w:pPr>
+      <w:r>
+        <w:rPr>
+          <w:noProof/>
+        </w:rPr>
+        <w:drawing>
+          <wp:anchor distT="0" distB="0" distL="114300" distR="114300" simplePos="0" relativeHeight="251669504" behindDoc="0" locked="0" layoutInCell="1" allowOverlap="1" wp14:anchorId="4F6E0C30" wp14:editId="138BE4B2">
+            <wp:simplePos x="0" y="0"/>
+            <wp:positionH relativeFrom="margin">
+              <wp:align>center</wp:align>
+            </wp:positionH>
+            <wp:positionV relativeFrom="paragraph">
+              <wp:posOffset>355643</wp:posOffset>
+            </wp:positionV>
+            <wp:extent cx="3133725" cy="1457325"/>
+            <wp:effectExtent l="0" t="0" r="9525" b="9525"/>
+            <wp:wrapTight wrapText="bothSides">
+              <wp:wrapPolygon edited="0">
+                <wp:start x="0" y="0"/>
+                <wp:lineTo x="0" y="21459"/>
+                <wp:lineTo x="21534" y="21459"/>
+                <wp:lineTo x="21534" y="0"/>
+                <wp:lineTo x="0" y="0"/>
+              </wp:wrapPolygon>
+            </wp:wrapTight>
+            <wp:docPr id="7" name="Picture 7"/>
+            <wp:cNvGraphicFramePr/>
+            <a:graphic xmlns:a="http://schemas.openxmlformats.org/drawingml/2006/main">
+              <a:graphicData uri="http://schemas.openxmlformats.org/drawingml/2006/picture">
+                <pic:pic xmlns:pic="http://schemas.openxmlformats.org/drawingml/2006/picture">
+                  <pic:nvPicPr>
+                    <pic:cNvPr id="1" name="Picture 1"/>
+                    <pic:cNvPicPr/>
+                  </pic:nvPicPr>
+                  <pic:blipFill>
+                    <a:blip r:embed="rId7" cstate="print">
+                      <a:extLst>
+                        <a:ext uri="{28A0092B-C50C-407E-A947-70E740481C1C}">
+                          <a14:useLocalDpi xmlns:a14="http://schemas.microsoft.com/office/drawing/2010/main" val="0"/>
+                        </a:ext>
+                      </a:extLst>
+                    </a:blip>
+                    <a:srcRect/>
+                    <a:stretch>
+                      <a:fillRect/>
+                    </a:stretch>
+                  </pic:blipFill>
+                  <pic:spPr bwMode="auto">
+                    <a:xfrm>
+                      <a:off x="0" y="0"/>
+                      <a:ext cx="3133725" cy="1457325"/>
+                    </a:xfrm>
+                    <a:prstGeom prst="rect">
+                      <a:avLst/>
+                    </a:prstGeom>
+                    <a:noFill/>
+                    <a:ln>
+                      <a:noFill/>
+                    </a:ln>
+                  </pic:spPr>
+                </pic:pic>
+              </a:graphicData>
+            </a:graphic>
+          </wp:anchor>
+        </w:drawing>
+      </w:r>
+    </w:p>
+    <w:p>
+      <w:pPr>
+        <w:rPr>
+          <w:b/>
+          <w:sz w:val="32"/>
+        </w:rPr>
+      </w:pPr>
+    </w:p>
+    <w:p>
+      <w:pPr>
+        <w:rPr>
+          <w:b/>
+          <w:sz w:val="32"/>
+        </w:rPr>
+      </w:pPr>
+    </w:p>
+    <w:p>
+      <w:pPr>
         <w:jc w:val="center"/>
         <w:rPr>
           <w:b/>
+          <w:sz w:val="40"/>
+        </w:rPr>
+      </w:pPr>
+    </w:p>
+    <w:p>
+      <w:pPr>
+        <w:jc w:val="center"/>
+        <w:rPr>
+          <w:b/>
+          <w:sz w:val="40"/>
+        </w:rPr>
+      </w:pPr>
+    </w:p>
+    <w:p>
+      <w:pPr>
+        <w:jc w:val="center"/>
+        <w:rPr>
+          <w:b/>
+          <w:sz w:val="40"/>
+        </w:rPr>
+      </w:pPr>
+    </w:p>
+    <w:p>
+      <w:pPr>
+        <w:jc w:val="center"/>
+        <w:rPr>
+          <w:b/>
+          <w:sz w:val="44"/>
+        </w:rPr>
+      </w:pPr>
+      <w:r>
+        <w:rPr>
+          <w:b/>
+          <w:sz w:val="48"/>
+        </w:rPr>
+        <w:t>CS4055</w:t>
+      </w:r>
+      <w:r>
+        <w:rPr>
+          <w:b/>
+          <w:sz w:val="48"/>
+        </w:rPr>
+        <w:br/>
+      </w:r>
+      <w:r>
+        <w:rPr>
+          <w:b/>
+          <w:sz w:val="44"/>
+        </w:rPr>
+        <w:t>Data Mining and Data Warehousing</w:t>
+      </w:r>
+      <w:r>
+        <w:rPr>
+          <w:b/>
+          <w:sz w:val="44"/>
+        </w:rPr>
+        <w:br/>
+      </w:r>
+      <w:r>
+        <w:rPr>
+          <w:b/>
+          <w:sz w:val="44"/>
+        </w:rPr>
+        <w:t>Project Report</w:t>
+      </w:r>
+    </w:p>
+    <w:p>
+      <w:pPr>
+        <w:jc w:val="center"/>
+        <w:rPr>
+          <w:b/>
           <w:sz w:val="32"/>
         </w:rPr>
       </w:pPr>
-      <w:r>
-        <w:rPr>
-          <w:b/>
+    </w:p>
+    <w:p>
+      <w:pPr>
+        <w:jc w:val="center"/>
+        <w:rPr>
+          <w:b/>
+          <w:i/>
+          <w:sz w:val="40"/>
+        </w:rPr>
+      </w:pPr>
+      <w:r>
+        <w:rPr>
+          <w:b/>
+          <w:i/>
+          <w:sz w:val="40"/>
+        </w:rPr>
+        <w:t>California Housing Prices Prediction</w:t>
+      </w:r>
+    </w:p>
+    <w:p>
+      <w:pPr>
+        <w:jc w:val="center"/>
+        <w:rPr>
           <w:sz w:val="32"/>
         </w:rPr>
-        <w:t>CS4055 Project</w:t>
-      </w:r>
-      <w:r>
-        <w:rPr>
-          <w:b/>
+      </w:pPr>
+    </w:p>
+    <w:p>
+      <w:pPr>
+        <w:jc w:val="center"/>
+        <w:rPr>
           <w:sz w:val="32"/>
         </w:rPr>
-        <w:t xml:space="preserve"> Report</w:t>
+      </w:pPr>
+    </w:p>
+    <w:p>
+      <w:pPr>
+        <w:jc w:val="center"/>
+        <w:rPr>
+          <w:sz w:val="32"/>
+        </w:rPr>
+      </w:pPr>
+      <w:r>
+        <w:rPr>
+          <w:sz w:val="32"/>
+        </w:rPr>
+        <w:t xml:space="preserve">Aidan </w:t>
+      </w:r>
+      <w:proofErr w:type="spellStart"/>
+      <w:r>
+        <w:rPr>
+          <w:sz w:val="32"/>
+        </w:rPr>
+        <w:t>Cleere</w:t>
+      </w:r>
+      <w:proofErr w:type="spellEnd"/>
+      <w:r>
+        <w:rPr>
+          <w:sz w:val="32"/>
+        </w:rPr>
+        <w:tab/>
+      </w:r>
+      <w:r>
+        <w:rPr>
+          <w:sz w:val="32"/>
+        </w:rPr>
+        <w:tab/>
+        <w:t>15160009</w:t>
+      </w:r>
+      <w:r>
+        <w:rPr>
+          <w:sz w:val="32"/>
+        </w:rPr>
+        <w:br/>
+        <w:t>Colm Le Gear</w:t>
+      </w:r>
+      <w:r>
+        <w:rPr>
+          <w:sz w:val="32"/>
+        </w:rPr>
+        <w:tab/>
+      </w:r>
+      <w:r>
+        <w:rPr>
+          <w:sz w:val="32"/>
+        </w:rPr>
+        <w:tab/>
+        <w:t>15148823</w:t>
+      </w:r>
+      <w:r>
+        <w:rPr>
+          <w:sz w:val="32"/>
+        </w:rPr>
+        <w:br/>
+        <w:t>William O’Leary</w:t>
+      </w:r>
+      <w:r>
+        <w:rPr>
+          <w:sz w:val="32"/>
+        </w:rPr>
+        <w:tab/>
+      </w:r>
+      <w:r>
+        <w:rPr>
+          <w:sz w:val="32"/>
+        </w:rPr>
+        <w:tab/>
+        <w:t>15155528</w:t>
+      </w:r>
+      <w:r>
+        <w:rPr>
+          <w:sz w:val="32"/>
+        </w:rPr>
+        <w:br/>
+      </w:r>
+      <w:r>
+        <w:rPr>
+          <w:sz w:val="32"/>
+        </w:rPr>
+        <w:t>Aaron Dunne</w:t>
+      </w:r>
+      <w:r>
+        <w:rPr>
+          <w:sz w:val="32"/>
+        </w:rPr>
+        <w:tab/>
+      </w:r>
+      <w:r>
+        <w:rPr>
+          <w:sz w:val="32"/>
+        </w:rPr>
+        <w:tab/>
+        <w:t>15148602</w:t>
+      </w:r>
+    </w:p>
+    <w:p>
+      <w:pPr>
+        <w:jc w:val="center"/>
+        <w:rPr>
+          <w:b/>
+          <w:sz w:val="32"/>
+        </w:rPr>
+      </w:pPr>
+    </w:p>
+    <w:p>
+      <w:pPr>
+        <w:jc w:val="center"/>
+        <w:rPr>
+          <w:b/>
+          <w:sz w:val="32"/>
+        </w:rPr>
+      </w:pPr>
+      <w:r>
+        <w:rPr>
+          <w:b/>
+          <w:sz w:val="32"/>
+        </w:rPr>
+        <w:t>Contribution</w:t>
+      </w:r>
+    </w:p>
+    <w:tbl>
+      <w:tblPr>
+        <w:tblStyle w:val="TableGrid"/>
+        <w:tblW w:w="0" w:type="auto"/>
+        <w:jc w:val="center"/>
+        <w:tblLook w:val="04A0" w:firstRow="1" w:lastRow="0" w:firstColumn="1" w:lastColumn="0" w:noHBand="0" w:noVBand="1"/>
+      </w:tblPr>
+      <w:tblGrid>
+        <w:gridCol w:w="3237"/>
+        <w:gridCol w:w="2858"/>
+      </w:tblGrid>
+      <w:tr>
+        <w:trPr>
+          <w:jc w:val="center"/>
+        </w:trPr>
+        <w:tc>
+          <w:tcPr>
+            <w:tcW w:w="3237" w:type="dxa"/>
+          </w:tcPr>
+          <w:p>
+            <w:pPr>
+              <w:jc w:val="center"/>
+              <w:rPr>
+                <w:b/>
+                <w:sz w:val="32"/>
+              </w:rPr>
+            </w:pPr>
+            <w:r>
+              <w:rPr>
+                <w:sz w:val="32"/>
+              </w:rPr>
+              <w:t xml:space="preserve">Aidan </w:t>
+            </w:r>
+            <w:proofErr w:type="spellStart"/>
+            <w:r>
+              <w:rPr>
+                <w:sz w:val="32"/>
+              </w:rPr>
+              <w:t>Cleere</w:t>
+            </w:r>
+            <w:proofErr w:type="spellEnd"/>
+          </w:p>
+        </w:tc>
+        <w:tc>
+          <w:tcPr>
+            <w:tcW w:w="2858" w:type="dxa"/>
+          </w:tcPr>
+          <w:p>
+            <w:pPr>
+              <w:jc w:val="center"/>
+              <w:rPr>
+                <w:sz w:val="32"/>
+              </w:rPr>
+            </w:pPr>
+            <w:r>
+              <w:rPr>
+                <w:sz w:val="32"/>
+              </w:rPr>
+              <w:t>25%</w:t>
+            </w:r>
+          </w:p>
+        </w:tc>
+      </w:tr>
+      <w:tr>
+        <w:trPr>
+          <w:jc w:val="center"/>
+        </w:trPr>
+        <w:tc>
+          <w:tcPr>
+            <w:tcW w:w="3237" w:type="dxa"/>
+          </w:tcPr>
+          <w:p>
+            <w:pPr>
+              <w:jc w:val="center"/>
+              <w:rPr>
+                <w:sz w:val="32"/>
+              </w:rPr>
+            </w:pPr>
+            <w:r>
+              <w:rPr>
+                <w:sz w:val="32"/>
+              </w:rPr>
+              <w:t>Colm Le Gear</w:t>
+            </w:r>
+          </w:p>
+        </w:tc>
+        <w:tc>
+          <w:tcPr>
+            <w:tcW w:w="2858" w:type="dxa"/>
+          </w:tcPr>
+          <w:p>
+            <w:pPr>
+              <w:jc w:val="center"/>
+              <w:rPr>
+                <w:sz w:val="32"/>
+              </w:rPr>
+            </w:pPr>
+            <w:r>
+              <w:rPr>
+                <w:sz w:val="32"/>
+              </w:rPr>
+              <w:t>25%</w:t>
+            </w:r>
+          </w:p>
+        </w:tc>
+      </w:tr>
+      <w:tr>
+        <w:trPr>
+          <w:jc w:val="center"/>
+        </w:trPr>
+        <w:tc>
+          <w:tcPr>
+            <w:tcW w:w="3237" w:type="dxa"/>
+          </w:tcPr>
+          <w:p>
+            <w:pPr>
+              <w:jc w:val="center"/>
+              <w:rPr>
+                <w:sz w:val="32"/>
+              </w:rPr>
+            </w:pPr>
+            <w:r>
+              <w:rPr>
+                <w:sz w:val="32"/>
+              </w:rPr>
+              <w:t>William O’Leary</w:t>
+            </w:r>
+          </w:p>
+        </w:tc>
+        <w:tc>
+          <w:tcPr>
+            <w:tcW w:w="2858" w:type="dxa"/>
+          </w:tcPr>
+          <w:p>
+            <w:pPr>
+              <w:jc w:val="center"/>
+              <w:rPr>
+                <w:sz w:val="32"/>
+              </w:rPr>
+            </w:pPr>
+            <w:r>
+              <w:rPr>
+                <w:sz w:val="32"/>
+              </w:rPr>
+              <w:t>25%</w:t>
+            </w:r>
+          </w:p>
+        </w:tc>
+      </w:tr>
+      <w:tr>
+        <w:trPr>
+          <w:jc w:val="center"/>
+        </w:trPr>
+        <w:tc>
+          <w:tcPr>
+            <w:tcW w:w="3237" w:type="dxa"/>
+          </w:tcPr>
+          <w:p>
+            <w:pPr>
+              <w:jc w:val="center"/>
+              <w:rPr>
+                <w:sz w:val="32"/>
+              </w:rPr>
+            </w:pPr>
+            <w:r>
+              <w:rPr>
+                <w:sz w:val="32"/>
+              </w:rPr>
+              <w:t>Aaron Dunne</w:t>
+            </w:r>
+          </w:p>
+        </w:tc>
+        <w:tc>
+          <w:tcPr>
+            <w:tcW w:w="2858" w:type="dxa"/>
+          </w:tcPr>
+          <w:p>
+            <w:pPr>
+              <w:jc w:val="center"/>
+              <w:rPr>
+                <w:sz w:val="32"/>
+              </w:rPr>
+            </w:pPr>
+            <w:r>
+              <w:rPr>
+                <w:sz w:val="32"/>
+              </w:rPr>
+              <w:t>25%</w:t>
+            </w:r>
+          </w:p>
+        </w:tc>
+      </w:tr>
+    </w:tbl>
+    <w:p>
+      <w:pPr>
+        <w:jc w:val="center"/>
+        <w:rPr>
+          <w:sz w:val="32"/>
+        </w:rPr>
+      </w:pPr>
+    </w:p>
+    <w:p>
+      <w:pPr>
+        <w:pStyle w:val="Heading1"/>
+        <w:rPr>
+          <w:rFonts w:asciiTheme="minorHAnsi" w:hAnsiTheme="minorHAnsi"/>
+          <w:b/>
+          <w:color w:val="000000" w:themeColor="text1"/>
+        </w:rPr>
+      </w:pPr>
+      <w:r>
+        <w:br w:type="page"/>
+      </w:r>
+      <w:r>
+        <w:rPr>
+          <w:rFonts w:asciiTheme="minorHAnsi" w:hAnsiTheme="minorHAnsi"/>
+          <w:b/>
+          <w:color w:val="000000" w:themeColor="text1"/>
+        </w:rPr>
+        <w:lastRenderedPageBreak/>
+        <w:t>Introduction</w:t>
       </w:r>
     </w:p>
     <w:p>
@@ -30,16 +566,79 @@
         <w:jc w:val="both"/>
       </w:pPr>
       <w:r>
-        <w:t>For our dataset we chose</w:t>
-      </w:r>
-      <w:r>
-        <w:t xml:space="preserve"> California Housing Data (1990)</w:t>
-      </w:r>
-      <w:r>
-        <w:t xml:space="preserve"> from Kaggle the dataset h</w:t>
-      </w:r>
-      <w:r>
-        <w:t>as 20000 rows and 10 columns. Our aim was</w:t>
+        <w:t xml:space="preserve">For our </w:t>
+      </w:r>
+      <w:r>
+        <w:rPr>
+          <w:noProof/>
+        </w:rPr>
+        <w:t>dataset</w:t>
+      </w:r>
+      <w:r>
+        <w:rPr>
+          <w:noProof/>
+        </w:rPr>
+        <w:t>,</w:t>
+      </w:r>
+      <w:r>
+        <w:t xml:space="preserve"> we chose California Housing Data (1990) from Kaggle the dataset h</w:t>
+      </w:r>
+      <w:r>
+        <w:t>as 20000 rows and 10 columns</w:t>
+      </w:r>
+      <w:r>
+        <w:t xml:space="preserve"> </w:t>
+      </w:r>
+      <w:sdt>
+        <w:sdtPr>
+          <w:rPr>
+            <w:rFonts w:cstheme="minorHAnsi"/>
+            <w:b/>
+          </w:rPr>
+          <w:id w:val="-1242552772"/>
+          <w:citation/>
+        </w:sdtPr>
+        <w:sdtEndPr/>
+        <w:sdtContent>
+          <w:r>
+            <w:rPr>
+              <w:rFonts w:cstheme="minorHAnsi"/>
+              <w:b/>
+            </w:rPr>
+            <w:fldChar w:fldCharType="begin"/>
+          </w:r>
+          <w:r>
+            <w:rPr>
+              <w:rFonts w:cstheme="minorHAnsi"/>
+              <w:b/>
+            </w:rPr>
+            <w:instrText xml:space="preserve"> CITATION Sha18 \l 6153 </w:instrText>
+          </w:r>
+          <w:r>
+            <w:rPr>
+              <w:rFonts w:cstheme="minorHAnsi"/>
+              <w:b/>
+            </w:rPr>
+            <w:fldChar w:fldCharType="separate"/>
+          </w:r>
+          <w:r>
+            <w:rPr>
+              <w:rFonts w:cstheme="minorHAnsi"/>
+              <w:noProof/>
+            </w:rPr>
+            <w:t>(Sharma, 2018)</w:t>
+          </w:r>
+          <w:r>
+            <w:rPr>
+              <w:rFonts w:cstheme="minorHAnsi"/>
+              <w:b/>
+            </w:rPr>
+            <w:fldChar w:fldCharType="end"/>
+          </w:r>
+        </w:sdtContent>
+      </w:sdt>
+      <w:r>
+        <w:t>. Our aim was</w:t>
       </w:r>
       <w:r>
         <w:t xml:space="preserve"> to predict </w:t>
@@ -54,7 +653,36 @@
         <w:t xml:space="preserve">s on housing blocks, containing </w:t>
       </w:r>
       <w:r>
-        <w:t>information such as the amount of people who lived in that area, the total bedrooms in the area and the median income of the residents.</w:t>
+        <w:t xml:space="preserve">information such as the </w:t>
+      </w:r>
+      <w:r>
+        <w:rPr>
+          <w:noProof/>
+        </w:rPr>
+        <w:t>number</w:t>
+      </w:r>
+      <w:r>
+        <w:t xml:space="preserve"> of people who lived in that area, the total bedrooms in the area and the median income of the residents.</w:t>
+      </w:r>
+    </w:p>
+    <w:p>
+      <w:pPr>
+        <w:pStyle w:val="Heading1"/>
+        <w:rPr>
+          <w:rFonts w:asciiTheme="minorHAnsi" w:hAnsiTheme="minorHAnsi"/>
+          <w:b/>
+          <w:noProof/>
+          <w:color w:val="000000" w:themeColor="text1"/>
+          <w:sz w:val="24"/>
+        </w:rPr>
+      </w:pPr>
+      <w:r>
+        <w:rPr>
+          <w:rFonts w:asciiTheme="minorHAnsi" w:hAnsiTheme="minorHAnsi"/>
+          <w:b/>
+          <w:color w:val="000000" w:themeColor="text1"/>
+        </w:rPr>
+        <w:t>Predictive Models</w:t>
       </w:r>
     </w:p>
     <w:p>
@@ -62,22 +690,25 @@
         <w:jc w:val="both"/>
       </w:pPr>
       <w:r>
+        <w:rPr>
+          <w:noProof/>
+        </w:rPr>
         <w:drawing>
-          <wp:anchor distT="0" distB="0" distL="114300" distR="114300" simplePos="0" relativeHeight="251659264" behindDoc="0" locked="0" layoutInCell="1" allowOverlap="1" wp14:anchorId="3B7F1DB7" wp14:editId="7174F297">
+          <wp:anchor distT="0" distB="0" distL="114300" distR="114300" simplePos="0" relativeHeight="251671552" behindDoc="0" locked="0" layoutInCell="1" allowOverlap="1" wp14:anchorId="1704CA92" wp14:editId="7E55B3DC">
             <wp:simplePos x="0" y="0"/>
             <wp:positionH relativeFrom="margin">
               <wp:align>right</wp:align>
             </wp:positionH>
             <wp:positionV relativeFrom="paragraph">
-              <wp:posOffset>516890</wp:posOffset>
+              <wp:posOffset>514824</wp:posOffset>
             </wp:positionV>
-            <wp:extent cx="5731510" cy="892810"/>
-            <wp:effectExtent l="0" t="0" r="2540" b="2540"/>
+            <wp:extent cx="5731510" cy="1572260"/>
+            <wp:effectExtent l="0" t="0" r="2540" b="8890"/>
             <wp:wrapTight wrapText="bothSides">
               <wp:wrapPolygon edited="0">
                 <wp:start x="0" y="0"/>
-                <wp:lineTo x="0" y="21201"/>
-                <wp:lineTo x="21538" y="21201"/>
+                <wp:lineTo x="0" y="21460"/>
+                <wp:lineTo x="21538" y="21460"/>
                 <wp:lineTo x="21538" y="0"/>
                 <wp:lineTo x="0" y="0"/>
               </wp:wrapPolygon>
@@ -94,7 +725,7 @@
                     <pic:cNvPicPr/>
                   </pic:nvPicPr>
                   <pic:blipFill>
-                    <a:blip r:embed="rId4"/>
+                    <a:blip r:embed="rId8"/>
                     <a:stretch>
                       <a:fillRect/>
                     </a:stretch>
@@ -102,7 +733,7 @@
                   <pic:spPr>
                     <a:xfrm>
                       <a:off x="0" y="0"/>
-                      <a:ext cx="5731510" cy="892810"/>
+                      <a:ext cx="5731510" cy="1572260"/>
                     </a:xfrm>
                     <a:prstGeom prst="rect">
                       <a:avLst/>
@@ -130,13 +761,37 @@
         <w:t>,</w:t>
       </w:r>
       <w:r>
-        <w:t xml:space="preserve"> giving us a R squared score of </w:t>
-      </w:r>
-      <w:r>
-        <w:t>0</w:t>
-      </w:r>
-      <w:r>
-        <w:t>.61</w:t>
+        <w:t xml:space="preserve"> giving us </w:t>
+      </w:r>
+      <w:r>
+        <w:rPr>
+          <w:noProof/>
+        </w:rPr>
+        <w:t>a</w:t>
+      </w:r>
+      <w:r>
+        <w:rPr>
+          <w:noProof/>
+        </w:rPr>
+        <w:t>n</w:t>
+      </w:r>
+      <w:r>
+        <w:rPr>
+          <w:noProof/>
+        </w:rPr>
+        <w:t xml:space="preserve"> R</w:t>
+      </w:r>
+      <w:r>
+        <w:t xml:space="preserve"> squared</w:t>
+      </w:r>
+      <w:r>
+        <w:t xml:space="preserve"> (Cross-Validation)</w:t>
+      </w:r>
+      <w:r>
+        <w:t xml:space="preserve"> score of 61</w:t>
+      </w:r>
+      <w:r>
+        <w:t>.785%</w:t>
       </w:r>
       <w:r>
         <w:t xml:space="preserve"> (Fig. 1)</w:t>
@@ -144,6 +799,13 @@
       <w:r>
         <w:t>.</w:t>
       </w:r>
+      <w:r>
+        <w:rPr>
+          <w:noProof/>
+          <w:sz w:val="20"/>
+        </w:rPr>
+        <w:t xml:space="preserve"> </w:t>
+      </w:r>
     </w:p>
     <w:p>
       <w:pPr>
@@ -164,6 +826,9 @@
         <w:jc w:val="both"/>
       </w:pPr>
       <w:r>
+        <w:rPr>
+          <w:noProof/>
+        </w:rPr>
         <w:drawing>
           <wp:anchor distT="0" distB="0" distL="114300" distR="114300" simplePos="0" relativeHeight="251661312" behindDoc="0" locked="0" layoutInCell="1" allowOverlap="1" wp14:anchorId="2DAABB7F" wp14:editId="25D73052">
             <wp:simplePos x="0" y="0"/>
@@ -196,7 +861,7 @@
                     <pic:cNvPicPr/>
                   </pic:nvPicPr>
                   <pic:blipFill>
-                    <a:blip r:embed="rId5"/>
+                    <a:blip r:embed="rId9"/>
                     <a:stretch>
                       <a:fillRect/>
                     </a:stretch>
@@ -235,13 +900,45 @@
         <w:t>,</w:t>
       </w:r>
       <w:r>
-        <w:t xml:space="preserve"> both of which didn’t achieve </w:t>
-      </w:r>
-      <w:r>
-        <w:t xml:space="preserve">higher than </w:t>
-      </w:r>
-      <w:r>
-        <w:t xml:space="preserve">a 37 R squared value. We didn’t achieve a very high accuracy when predicting our target variable, but we believe this is due to the data not providing enough info needed for an accurate prediction. </w:t>
+        <w:t xml:space="preserve"> both of which didn’t achieve</w:t>
+      </w:r>
+      <w:r>
+        <w:t xml:space="preserve"> a </w:t>
+      </w:r>
+      <w:r>
+        <w:rPr>
+          <w:noProof/>
+        </w:rPr>
+        <w:t>cross</w:t>
+      </w:r>
+      <w:r>
+        <w:rPr>
+          <w:noProof/>
+        </w:rPr>
+        <w:t>-</w:t>
+      </w:r>
+      <w:r>
+        <w:rPr>
+          <w:noProof/>
+        </w:rPr>
+        <w:t>validation</w:t>
+      </w:r>
+      <w:r>
+        <w:t xml:space="preserve"> score any</w:t>
+      </w:r>
+      <w:r>
+        <w:t xml:space="preserve"> </w:t>
+      </w:r>
+      <w:r>
+        <w:t>higher than</w:t>
+      </w:r>
+      <w:bookmarkStart w:id="0" w:name="_GoBack"/>
+      <w:bookmarkEnd w:id="0"/>
+      <w:r>
+        <w:t xml:space="preserve"> 38%</w:t>
+      </w:r>
+      <w:r>
+        <w:t xml:space="preserve">. We didn’t achieve a very high accuracy when predicting our target variable, but we believe this is due to the data not providing enough info needed for an accurate prediction. </w:t>
       </w:r>
     </w:p>
     <w:p>
@@ -250,33 +947,16 @@
       </w:pPr>
       <w:r>
         <w:rPr>
-          <w:b/>
-        </w:rPr>
-        <w:t xml:space="preserve">Fig. </w:t>
-      </w:r>
-      <w:r>
-        <w:rPr>
-          <w:b/>
-        </w:rPr>
-        <w:t>2a</w:t>
-      </w:r>
-      <w:r>
-        <w:t xml:space="preserve"> - Liner Regression Model</w:t>
-      </w:r>
-    </w:p>
-    <w:p>
-      <w:pPr>
-        <w:jc w:val="center"/>
-      </w:pPr>
-      <w:r>
+          <w:noProof/>
+        </w:rPr>
         <w:drawing>
-          <wp:anchor distT="0" distB="0" distL="114300" distR="114300" simplePos="0" relativeHeight="251665408" behindDoc="0" locked="0" layoutInCell="1" allowOverlap="1" wp14:anchorId="3E078E88" wp14:editId="73F11080">
+          <wp:anchor distT="0" distB="0" distL="114300" distR="114300" simplePos="0" relativeHeight="251665408" behindDoc="0" locked="0" layoutInCell="1" allowOverlap="1" wp14:anchorId="3E078E88" wp14:editId="60560BB5">
             <wp:simplePos x="0" y="0"/>
             <wp:positionH relativeFrom="margin">
               <wp:align>right</wp:align>
             </wp:positionH>
             <wp:positionV relativeFrom="paragraph">
-              <wp:posOffset>1137920</wp:posOffset>
+              <wp:posOffset>2945471</wp:posOffset>
             </wp:positionV>
             <wp:extent cx="5731510" cy="894715"/>
             <wp:effectExtent l="0" t="0" r="2540" b="635"/>
@@ -301,7 +981,7 @@
                     <pic:cNvPicPr/>
                   </pic:nvPicPr>
                   <pic:blipFill>
-                    <a:blip r:embed="rId6"/>
+                    <a:blip r:embed="rId10"/>
                     <a:stretch>
                       <a:fillRect/>
                     </a:stretch>
@@ -322,14 +1002,17 @@
         </w:drawing>
       </w:r>
       <w:r>
+        <w:rPr>
+          <w:noProof/>
+        </w:rPr>
         <w:drawing>
-          <wp:anchor distT="0" distB="0" distL="114300" distR="114300" simplePos="0" relativeHeight="251663360" behindDoc="0" locked="0" layoutInCell="1" allowOverlap="1" wp14:anchorId="5BD68577" wp14:editId="4FCB0B75">
+          <wp:anchor distT="0" distB="0" distL="114300" distR="114300" simplePos="0" relativeHeight="251663360" behindDoc="0" locked="0" layoutInCell="1" allowOverlap="1" wp14:anchorId="5BD68577" wp14:editId="50593AA6">
             <wp:simplePos x="0" y="0"/>
-            <wp:positionH relativeFrom="column">
-              <wp:posOffset>0</wp:posOffset>
+            <wp:positionH relativeFrom="margin">
+              <wp:align>right</wp:align>
             </wp:positionH>
             <wp:positionV relativeFrom="paragraph">
-              <wp:posOffset>285115</wp:posOffset>
+              <wp:posOffset>2153939</wp:posOffset>
             </wp:positionV>
             <wp:extent cx="5731510" cy="837565"/>
             <wp:effectExtent l="0" t="0" r="2540" b="635"/>
@@ -354,7 +1037,7 @@
                     <pic:cNvPicPr/>
                   </pic:nvPicPr>
                   <pic:blipFill>
-                    <a:blip r:embed="rId7"/>
+                    <a:blip r:embed="rId11"/>
                     <a:stretch>
                       <a:fillRect/>
                     </a:stretch>
@@ -374,6 +1057,21 @@
           </wp:anchor>
         </w:drawing>
       </w:r>
+      <w:r>
+        <w:rPr>
+          <w:b/>
+        </w:rPr>
+        <w:t xml:space="preserve">Fig. </w:t>
+      </w:r>
+      <w:r>
+        <w:rPr>
+          <w:b/>
+        </w:rPr>
+        <w:t>2a</w:t>
+      </w:r>
+      <w:r>
+        <w:t xml:space="preserve"> - Liner Regression Model</w:t>
+      </w:r>
     </w:p>
     <w:p>
       <w:pPr>
@@ -386,10 +1084,7 @@
         <w:t>Fig. 2a</w:t>
       </w:r>
       <w:r>
-        <w:t xml:space="preserve"> – Decision Tree</w:t>
-      </w:r>
-      <w:r>
-        <w:t xml:space="preserve"> Model</w:t>
+        <w:t xml:space="preserve"> – Decision Tree Model</w:t>
       </w:r>
     </w:p>
     <w:p>
@@ -397,15 +1092,18 @@
         <w:jc w:val="both"/>
       </w:pPr>
       <w:r>
+        <w:rPr>
+          <w:noProof/>
+        </w:rPr>
         <w:lastRenderedPageBreak/>
         <w:drawing>
-          <wp:anchor distT="0" distB="0" distL="114300" distR="114300" simplePos="0" relativeHeight="251667456" behindDoc="0" locked="0" layoutInCell="1" allowOverlap="1" wp14:anchorId="26BE958E" wp14:editId="507CECB0">
+          <wp:anchor distT="0" distB="0" distL="114300" distR="114300" simplePos="0" relativeHeight="251667456" behindDoc="0" locked="0" layoutInCell="1" allowOverlap="1" wp14:anchorId="26BE958E" wp14:editId="6B6578C4">
             <wp:simplePos x="0" y="0"/>
             <wp:positionH relativeFrom="margin">
-              <wp:align>right</wp:align>
+              <wp:align>left</wp:align>
             </wp:positionH>
             <wp:positionV relativeFrom="paragraph">
-              <wp:posOffset>459740</wp:posOffset>
+              <wp:posOffset>612044</wp:posOffset>
             </wp:positionV>
             <wp:extent cx="5731510" cy="514350"/>
             <wp:effectExtent l="0" t="0" r="2540" b="0"/>
@@ -430,7 +1128,7 @@
                     <pic:cNvPicPr/>
                   </pic:nvPicPr>
                   <pic:blipFill>
-                    <a:blip r:embed="rId8"/>
+                    <a:blip r:embed="rId12"/>
                     <a:stretch>
                       <a:fillRect/>
                     </a:stretch>
@@ -485,8 +1183,6 @@
       <w:pPr>
         <w:jc w:val="center"/>
       </w:pPr>
-      <w:bookmarkStart w:id="0" w:name="_GoBack"/>
-      <w:bookmarkEnd w:id="0"/>
       <w:r>
         <w:rPr>
           <w:b/>
@@ -516,6 +1212,135 @@
         <w:jc w:val="both"/>
       </w:pPr>
       <w:r>
+        <w:rPr>
+          <w:noProof/>
+          <w:sz w:val="24"/>
+        </w:rPr>
+        <w:drawing>
+          <wp:anchor distT="0" distB="0" distL="114300" distR="114300" simplePos="0" relativeHeight="251673600" behindDoc="0" locked="0" layoutInCell="1" allowOverlap="1" wp14:anchorId="7CCD8ECD" wp14:editId="407EEE1C">
+            <wp:simplePos x="0" y="0"/>
+            <wp:positionH relativeFrom="margin">
+              <wp:align>left</wp:align>
+            </wp:positionH>
+            <wp:positionV relativeFrom="paragraph">
+              <wp:posOffset>1590387</wp:posOffset>
+            </wp:positionV>
+            <wp:extent cx="5731510" cy="3295015"/>
+            <wp:effectExtent l="0" t="0" r="2540" b="635"/>
+            <wp:wrapTight wrapText="bothSides">
+              <wp:wrapPolygon edited="0">
+                <wp:start x="0" y="0"/>
+                <wp:lineTo x="0" y="21479"/>
+                <wp:lineTo x="21538" y="21479"/>
+                <wp:lineTo x="21538" y="0"/>
+                <wp:lineTo x="0" y="0"/>
+              </wp:wrapPolygon>
+            </wp:wrapTight>
+            <wp:docPr id="8" name="Picture 8"/>
+            <wp:cNvGraphicFramePr>
+              <a:graphicFrameLocks xmlns:a="http://schemas.openxmlformats.org/drawingml/2006/main" noChangeAspect="1"/>
+            </wp:cNvGraphicFramePr>
+            <a:graphic xmlns:a="http://schemas.openxmlformats.org/drawingml/2006/main">
+              <a:graphicData uri="http://schemas.openxmlformats.org/drawingml/2006/picture">
+                <pic:pic xmlns:pic="http://schemas.openxmlformats.org/drawingml/2006/picture">
+                  <pic:nvPicPr>
+                    <pic:cNvPr id="1" name=""/>
+                    <pic:cNvPicPr/>
+                  </pic:nvPicPr>
+                  <pic:blipFill>
+                    <a:blip r:embed="rId13"/>
+                    <a:stretch>
+                      <a:fillRect/>
+                    </a:stretch>
+                  </pic:blipFill>
+                  <pic:spPr>
+                    <a:xfrm>
+                      <a:off x="0" y="0"/>
+                      <a:ext cx="5731510" cy="3295015"/>
+                    </a:xfrm>
+                    <a:prstGeom prst="rect">
+                      <a:avLst/>
+                    </a:prstGeom>
+                  </pic:spPr>
+                </pic:pic>
+              </a:graphicData>
+            </a:graphic>
+          </wp:anchor>
+        </w:drawing>
+      </w:r>
+      <w:r>
+        <w:rPr>
+          <w:noProof/>
+        </w:rPr>
+        <w:drawing>
+          <wp:anchor distT="0" distB="0" distL="114300" distR="114300" simplePos="0" relativeHeight="251674624" behindDoc="1" locked="0" layoutInCell="1" allowOverlap="1" wp14:anchorId="0BDBE812" wp14:editId="4F8B59D7">
+            <wp:simplePos x="0" y="0"/>
+            <wp:positionH relativeFrom="margin">
+              <wp:align>left</wp:align>
+            </wp:positionH>
+            <wp:positionV relativeFrom="paragraph">
+              <wp:posOffset>988743</wp:posOffset>
+            </wp:positionV>
+            <wp:extent cx="5731510" cy="600075"/>
+            <wp:effectExtent l="0" t="0" r="2540" b="9525"/>
+            <wp:wrapTight wrapText="bothSides">
+              <wp:wrapPolygon edited="0">
+                <wp:start x="0" y="0"/>
+                <wp:lineTo x="0" y="21257"/>
+                <wp:lineTo x="21538" y="21257"/>
+                <wp:lineTo x="21538" y="0"/>
+                <wp:lineTo x="0" y="0"/>
+              </wp:wrapPolygon>
+            </wp:wrapTight>
+            <wp:docPr id="9" name="Picture 9"/>
+            <wp:cNvGraphicFramePr>
+              <a:graphicFrameLocks xmlns:a="http://schemas.openxmlformats.org/drawingml/2006/main" noChangeAspect="1"/>
+            </wp:cNvGraphicFramePr>
+            <a:graphic xmlns:a="http://schemas.openxmlformats.org/drawingml/2006/main">
+              <a:graphicData uri="http://schemas.openxmlformats.org/drawingml/2006/picture">
+                <pic:pic xmlns:pic="http://schemas.openxmlformats.org/drawingml/2006/picture">
+                  <pic:nvPicPr>
+                    <pic:cNvPr id="0" name="Picture 3"/>
+                    <pic:cNvPicPr>
+                      <a:picLocks noChangeAspect="1" noChangeArrowheads="1"/>
+                    </pic:cNvPicPr>
+                  </pic:nvPicPr>
+                  <pic:blipFill>
+                    <a:blip r:embed="rId14">
+                      <a:extLst>
+                        <a:ext uri="{28A0092B-C50C-407E-A947-70E740481C1C}">
+                          <a14:useLocalDpi xmlns:a14="http://schemas.microsoft.com/office/drawing/2010/main" val="0"/>
+                        </a:ext>
+                      </a:extLst>
+                    </a:blip>
+                    <a:srcRect/>
+                    <a:stretch>
+                      <a:fillRect/>
+                    </a:stretch>
+                  </pic:blipFill>
+                  <pic:spPr bwMode="auto">
+                    <a:xfrm>
+                      <a:off x="0" y="0"/>
+                      <a:ext cx="5731510" cy="600075"/>
+                    </a:xfrm>
+                    <a:prstGeom prst="rect">
+                      <a:avLst/>
+                    </a:prstGeom>
+                    <a:noFill/>
+                  </pic:spPr>
+                </pic:pic>
+              </a:graphicData>
+            </a:graphic>
+            <wp14:sizeRelH relativeFrom="page">
+              <wp14:pctWidth>0</wp14:pctWidth>
+            </wp14:sizeRelH>
+            <wp14:sizeRelV relativeFrom="page">
+              <wp14:pctHeight>0</wp14:pctHeight>
+            </wp14:sizeRelV>
+          </wp:anchor>
+        </w:drawing>
+      </w:r>
+      <w:r>
         <w:t>When we compared the heatmap of median house values plotted using longitude and latitude</w:t>
       </w:r>
       <w:r>
@@ -528,23 +1353,416 @@
         <w:t>found that</w:t>
       </w:r>
       <w:r>
-        <w:t xml:space="preserve"> the higher values were to the left of the graph. When you look at the heatmap.html where population is </w:t>
+        <w:t xml:space="preserve"> the higher values were to the left of the graph. When you look at the heatmap.html where </w:t>
+      </w:r>
+      <w:r>
+        <w:t xml:space="preserve">the </w:t>
+      </w:r>
+      <w:r>
+        <w:rPr>
+          <w:noProof/>
+        </w:rPr>
+        <w:t>population</w:t>
+      </w:r>
+      <w:r>
+        <w:t xml:space="preserve"> is </w:t>
       </w:r>
       <w:r>
         <w:t>plotted over a Google M</w:t>
       </w:r>
       <w:r>
-        <w:t xml:space="preserve">aps still of California we see that the left of the graph is the coast. This indicated that the median house value increased the closer to the coast you went. Some quick analysis of the data showed this to be true. </w:t>
-      </w:r>
-    </w:p>
+        <w:t>aps still of California</w:t>
+      </w:r>
+      <w:r>
+        <w:t xml:space="preserve"> (Fig. 5)</w:t>
+      </w:r>
+      <w:r>
+        <w:t xml:space="preserve"> we see that the left of the graph is the coast. This indicated that the median house value increased the closer to the coast you went. Some quick analysis of t</w:t>
+      </w:r>
+      <w:r>
+        <w:t>he data showed this to be true.</w:t>
+      </w:r>
+    </w:p>
+    <w:p>
+      <w:pPr>
+        <w:jc w:val="center"/>
+      </w:pPr>
+      <w:r>
+        <w:rPr>
+          <w:b/>
+        </w:rPr>
+        <w:t>Fig. 5</w:t>
+      </w:r>
+      <w:r>
+        <w:t xml:space="preserve"> – Plot of the </w:t>
+      </w:r>
+      <w:r>
+        <w:rPr>
+          <w:noProof/>
+        </w:rPr>
+        <w:t>population</w:t>
+      </w:r>
+      <w:r>
+        <w:t xml:space="preserve"> across California via Google Maps</w:t>
+      </w:r>
+    </w:p>
+    <w:sdt>
+      <w:sdtPr>
+        <w:id w:val="-1362423893"/>
+        <w:docPartObj>
+          <w:docPartGallery w:val="Bibliographies"/>
+          <w:docPartUnique/>
+        </w:docPartObj>
+      </w:sdtPr>
+      <w:sdtEndPr>
+        <w:rPr>
+          <w:sz w:val="24"/>
+        </w:rPr>
+      </w:sdtEndPr>
+      <w:sdtContent>
+        <w:p>
+          <w:pPr>
+            <w:rPr>
+              <w:rFonts w:cstheme="minorHAnsi"/>
+              <w:b/>
+              <w:color w:val="000000" w:themeColor="text1"/>
+              <w:sz w:val="32"/>
+            </w:rPr>
+          </w:pPr>
+          <w:r>
+            <w:rPr>
+              <w:rFonts w:cstheme="minorHAnsi"/>
+              <w:b/>
+              <w:color w:val="000000" w:themeColor="text1"/>
+              <w:sz w:val="32"/>
+            </w:rPr>
+            <w:t>References</w:t>
+          </w:r>
+        </w:p>
+        <w:sdt>
+          <w:sdtPr>
+            <w:id w:val="-573587230"/>
+            <w:bibliography/>
+          </w:sdtPr>
+          <w:sdtEndPr>
+            <w:rPr>
+              <w:sz w:val="24"/>
+            </w:rPr>
+          </w:sdtEndPr>
+          <w:sdtContent>
+            <w:p>
+              <w:pPr>
+                <w:pStyle w:val="Bibliography"/>
+                <w:rPr>
+                  <w:noProof/>
+                  <w:sz w:val="24"/>
+                  <w:szCs w:val="24"/>
+                  <w:lang w:val="en-US"/>
+                </w:rPr>
+              </w:pPr>
+              <w:r>
+                <w:fldChar w:fldCharType="begin"/>
+              </w:r>
+              <w:r>
+                <w:instrText xml:space="preserve"> BIBLIOGRAPHY </w:instrText>
+              </w:r>
+              <w:r>
+                <w:fldChar w:fldCharType="separate"/>
+              </w:r>
+              <w:r>
+                <w:rPr>
+                  <w:noProof/>
+                  <w:lang w:val="en-US"/>
+                </w:rPr>
+                <w:t xml:space="preserve">Sharma, V., 2018. </w:t>
+              </w:r>
+              <w:r>
+                <w:rPr>
+                  <w:i/>
+                  <w:iCs/>
+                  <w:noProof/>
+                  <w:lang w:val="en-US"/>
+                </w:rPr>
+                <w:t xml:space="preserve">California Housing Prices Prediction System (ML). </w:t>
+              </w:r>
+              <w:r>
+                <w:rPr>
+                  <w:noProof/>
+                  <w:lang w:val="en-US"/>
+                </w:rPr>
+                <w:t xml:space="preserve">[Online] </w:t>
+              </w:r>
+              <w:r>
+                <w:rPr>
+                  <w:noProof/>
+                  <w:lang w:val="en-US"/>
+                </w:rPr>
+                <w:br/>
+                <w:t xml:space="preserve">Available at: </w:t>
+              </w:r>
+              <w:r>
+                <w:rPr>
+                  <w:noProof/>
+                  <w:u w:val="single"/>
+                  <w:lang w:val="en-US"/>
+                </w:rPr>
+                <w:t>https://www.kaggle.com/vikassharma807/california-housing-prices-prediction-system-ml/notebook</w:t>
+              </w:r>
+              <w:r>
+                <w:rPr>
+                  <w:noProof/>
+                  <w:lang w:val="en-US"/>
+                </w:rPr>
+                <w:br/>
+                <w:t>[Accessed 30 November 2018].</w:t>
+              </w:r>
+            </w:p>
+            <w:p>
+              <w:pPr>
+                <w:rPr>
+                  <w:sz w:val="24"/>
+                </w:rPr>
+              </w:pPr>
+              <w:r>
+                <w:rPr>
+                  <w:b/>
+                  <w:bCs/>
+                  <w:noProof/>
+                </w:rPr>
+                <w:fldChar w:fldCharType="end"/>
+              </w:r>
+            </w:p>
+          </w:sdtContent>
+        </w:sdt>
+      </w:sdtContent>
+    </w:sdt>
     <w:sectPr>
+      <w:headerReference w:type="default" r:id="rId15"/>
+      <w:footerReference w:type="default" r:id="rId16"/>
       <w:pgSz w:w="11906" w:h="16838"/>
       <w:pgMar w:top="1440" w:right="1440" w:bottom="1440" w:left="1440" w:header="708" w:footer="708" w:gutter="0"/>
       <w:cols w:space="708"/>
+      <w:titlePg/>
       <w:docGrid w:linePitch="360"/>
     </w:sectPr>
   </w:body>
 </w:document>
+</file>
+
+<file path=word/endnotes.xml><?xml version="1.0" encoding="utf-8"?>
+<w:endnotes xmlns:wpc="http://schemas.microsoft.com/office/word/2010/wordprocessingCanvas" xmlns:cx="http://schemas.microsoft.com/office/drawing/2014/chartex" xmlns:cx1="http://schemas.microsoft.com/office/drawing/2015/9/8/chartex" xmlns:cx2="http://schemas.microsoft.com/office/drawing/2015/10/21/chartex" xmlns:cx3="http://schemas.microsoft.com/office/drawing/2016/5/9/chartex" xmlns:cx4="http://schemas.microsoft.com/office/drawing/2016/5/10/chartex" xmlns:cx5="http://schemas.microsoft.com/office/drawing/2016/5/11/chartex" xmlns:cx6="http://schemas.microsoft.com/office/drawing/2016/5/12/chartex" xmlns:cx7="http://schemas.microsoft.com/office/drawing/2016/5/13/chartex" xmlns:cx8="http://schemas.microsoft.com/office/drawing/2016/5/14/chartex" xmlns:mc="http://schemas.openxmlformats.org/markup-compatibility/2006" xmlns:aink="http://schemas.microsoft.com/office/drawing/2016/ink" xmlns:am3d="http://schemas.microsoft.com/office/drawing/2017/model3d" xmlns:o="urn:schemas-microsoft-com:office:office" xmlns:r="http://schemas.openxmlformats.org/officeDocument/2006/relationships" xmlns:m="http://schemas.openxmlformats.org/officeDocument/2006/math" xmlns:v="urn:schemas-microsoft-com:vml" xmlns:wp14="http://schemas.microsoft.com/office/word/2010/wordprocessingDrawing" xmlns:wp="http://schemas.openxmlformats.org/drawingml/2006/wordprocessingDrawing" xmlns:w10="urn:schemas-microsoft-com:office:word" xmlns:w="http://schemas.openxmlformats.org/wordprocessingml/2006/main" xmlns:w14="http://schemas.microsoft.com/office/word/2010/wordml" xmlns:w15="http://schemas.microsoft.com/office/word/2012/wordml" xmlns:w16cid="http://schemas.microsoft.com/office/word/2016/wordml/cid" xmlns:w16se="http://schemas.microsoft.com/office/word/2015/wordml/symex" xmlns:wpg="http://schemas.microsoft.com/office/word/2010/wordprocessingGroup" xmlns:wpi="http://schemas.microsoft.com/office/word/2010/wordprocessingInk" xmlns:wne="http://schemas.microsoft.com/office/word/2006/wordml" xmlns:wps="http://schemas.microsoft.com/office/word/2010/wordprocessingShape" mc:Ignorable="w14 w15 w16se w16cid wp14">
+  <w:endnote w:type="separator" w:id="-1">
+    <w:p>
+      <w:pPr>
+        <w:spacing w:after="0" w:line="240" w:lineRule="auto"/>
+      </w:pPr>
+      <w:r>
+        <w:separator/>
+      </w:r>
+    </w:p>
+  </w:endnote>
+  <w:endnote w:type="continuationSeparator" w:id="0">
+    <w:p>
+      <w:pPr>
+        <w:spacing w:after="0" w:line="240" w:lineRule="auto"/>
+      </w:pPr>
+      <w:r>
+        <w:continuationSeparator/>
+      </w:r>
+    </w:p>
+  </w:endnote>
+</w:endnotes>
+</file>
+
+<file path=word/footer1.xml><?xml version="1.0" encoding="utf-8"?>
+<w:ftr xmlns:wpc="http://schemas.microsoft.com/office/word/2010/wordprocessingCanvas" xmlns:cx="http://schemas.microsoft.com/office/drawing/2014/chartex" xmlns:cx1="http://schemas.microsoft.com/office/drawing/2015/9/8/chartex" xmlns:cx2="http://schemas.microsoft.com/office/drawing/2015/10/21/chartex" xmlns:cx3="http://schemas.microsoft.com/office/drawing/2016/5/9/chartex" xmlns:cx4="http://schemas.microsoft.com/office/drawing/2016/5/10/chartex" xmlns:cx5="http://schemas.microsoft.com/office/drawing/2016/5/11/chartex" xmlns:cx6="http://schemas.microsoft.com/office/drawing/2016/5/12/chartex" xmlns:cx7="http://schemas.microsoft.com/office/drawing/2016/5/13/chartex" xmlns:cx8="http://schemas.microsoft.com/office/drawing/2016/5/14/chartex" xmlns:mc="http://schemas.openxmlformats.org/markup-compatibility/2006" xmlns:aink="http://schemas.microsoft.com/office/drawing/2016/ink" xmlns:am3d="http://schemas.microsoft.com/office/drawing/2017/model3d" xmlns:o="urn:schemas-microsoft-com:office:office" xmlns:r="http://schemas.openxmlformats.org/officeDocument/2006/relationships" xmlns:m="http://schemas.openxmlformats.org/officeDocument/2006/math" xmlns:v="urn:schemas-microsoft-com:vml" xmlns:wp14="http://schemas.microsoft.com/office/word/2010/wordprocessingDrawing" xmlns:wp="http://schemas.openxmlformats.org/drawingml/2006/wordprocessingDrawing" xmlns:w10="urn:schemas-microsoft-com:office:word" xmlns:w="http://schemas.openxmlformats.org/wordprocessingml/2006/main" xmlns:w14="http://schemas.microsoft.com/office/word/2010/wordml" xmlns:w15="http://schemas.microsoft.com/office/word/2012/wordml" xmlns:w16cid="http://schemas.microsoft.com/office/word/2016/wordml/cid" xmlns:w16se="http://schemas.microsoft.com/office/word/2015/wordml/symex" xmlns:wpg="http://schemas.microsoft.com/office/word/2010/wordprocessingGroup" xmlns:wpi="http://schemas.microsoft.com/office/word/2010/wordprocessingInk" xmlns:wne="http://schemas.microsoft.com/office/word/2006/wordml" xmlns:wps="http://schemas.microsoft.com/office/word/2010/wordprocessingShape" mc:Ignorable="w14 w15 w16se w16cid wp14">
+  <w:sdt>
+    <w:sdtPr>
+      <w:id w:val="1820765506"/>
+      <w:docPartObj>
+        <w:docPartGallery w:val="Page Numbers (Bottom of Page)"/>
+        <w:docPartUnique/>
+      </w:docPartObj>
+    </w:sdtPr>
+    <w:sdtEndPr/>
+    <w:sdtContent>
+      <w:sdt>
+        <w:sdtPr>
+          <w:id w:val="1728636285"/>
+          <w:docPartObj>
+            <w:docPartGallery w:val="Page Numbers (Top of Page)"/>
+            <w:docPartUnique/>
+          </w:docPartObj>
+        </w:sdtPr>
+        <w:sdtEndPr/>
+        <w:sdtContent>
+          <w:p>
+            <w:pPr>
+              <w:pStyle w:val="Footer"/>
+              <w:jc w:val="center"/>
+            </w:pPr>
+            <w:r>
+              <w:t xml:space="preserve">Page </w:t>
+            </w:r>
+            <w:r>
+              <w:rPr>
+                <w:b/>
+                <w:bCs/>
+                <w:sz w:val="24"/>
+                <w:szCs w:val="24"/>
+              </w:rPr>
+              <w:fldChar w:fldCharType="begin"/>
+            </w:r>
+            <w:r>
+              <w:rPr>
+                <w:b/>
+                <w:bCs/>
+              </w:rPr>
+              <w:instrText xml:space="preserve"> PAGE </w:instrText>
+            </w:r>
+            <w:r>
+              <w:rPr>
+                <w:b/>
+                <w:bCs/>
+                <w:sz w:val="24"/>
+                <w:szCs w:val="24"/>
+              </w:rPr>
+              <w:fldChar w:fldCharType="separate"/>
+            </w:r>
+            <w:r>
+              <w:rPr>
+                <w:b/>
+                <w:bCs/>
+                <w:noProof/>
+              </w:rPr>
+              <w:t>2</w:t>
+            </w:r>
+            <w:r>
+              <w:rPr>
+                <w:b/>
+                <w:bCs/>
+                <w:sz w:val="24"/>
+                <w:szCs w:val="24"/>
+              </w:rPr>
+              <w:fldChar w:fldCharType="end"/>
+            </w:r>
+            <w:r>
+              <w:t xml:space="preserve"> of </w:t>
+            </w:r>
+            <w:r>
+              <w:rPr>
+                <w:b/>
+                <w:bCs/>
+                <w:sz w:val="24"/>
+                <w:szCs w:val="24"/>
+              </w:rPr>
+              <w:fldChar w:fldCharType="begin"/>
+            </w:r>
+            <w:r>
+              <w:rPr>
+                <w:b/>
+                <w:bCs/>
+              </w:rPr>
+              <w:instrText xml:space="preserve"> NUMPAGES  </w:instrText>
+            </w:r>
+            <w:r>
+              <w:rPr>
+                <w:b/>
+                <w:bCs/>
+                <w:sz w:val="24"/>
+                <w:szCs w:val="24"/>
+              </w:rPr>
+              <w:fldChar w:fldCharType="separate"/>
+            </w:r>
+            <w:r>
+              <w:rPr>
+                <w:b/>
+                <w:bCs/>
+                <w:noProof/>
+              </w:rPr>
+              <w:t>2</w:t>
+            </w:r>
+            <w:r>
+              <w:rPr>
+                <w:b/>
+                <w:bCs/>
+                <w:sz w:val="24"/>
+                <w:szCs w:val="24"/>
+              </w:rPr>
+              <w:fldChar w:fldCharType="end"/>
+            </w:r>
+          </w:p>
+        </w:sdtContent>
+      </w:sdt>
+    </w:sdtContent>
+  </w:sdt>
+  <w:p>
+    <w:pPr>
+      <w:pStyle w:val="Footer"/>
+    </w:pPr>
+  </w:p>
+</w:ftr>
+</file>
+
+<file path=word/footnotes.xml><?xml version="1.0" encoding="utf-8"?>
+<w:footnotes xmlns:wpc="http://schemas.microsoft.com/office/word/2010/wordprocessingCanvas" xmlns:cx="http://schemas.microsoft.com/office/drawing/2014/chartex" xmlns:cx1="http://schemas.microsoft.com/office/drawing/2015/9/8/chartex" xmlns:cx2="http://schemas.microsoft.com/office/drawing/2015/10/21/chartex" xmlns:cx3="http://schemas.microsoft.com/office/drawing/2016/5/9/chartex" xmlns:cx4="http://schemas.microsoft.com/office/drawing/2016/5/10/chartex" xmlns:cx5="http://schemas.microsoft.com/office/drawing/2016/5/11/chartex" xmlns:cx6="http://schemas.microsoft.com/office/drawing/2016/5/12/chartex" xmlns:cx7="http://schemas.microsoft.com/office/drawing/2016/5/13/chartex" xmlns:cx8="http://schemas.microsoft.com/office/drawing/2016/5/14/chartex" xmlns:mc="http://schemas.openxmlformats.org/markup-compatibility/2006" xmlns:aink="http://schemas.microsoft.com/office/drawing/2016/ink" xmlns:am3d="http://schemas.microsoft.com/office/drawing/2017/model3d" xmlns:o="urn:schemas-microsoft-com:office:office" xmlns:r="http://schemas.openxmlformats.org/officeDocument/2006/relationships" xmlns:m="http://schemas.openxmlformats.org/officeDocument/2006/math" xmlns:v="urn:schemas-microsoft-com:vml" xmlns:wp14="http://schemas.microsoft.com/office/word/2010/wordprocessingDrawing" xmlns:wp="http://schemas.openxmlformats.org/drawingml/2006/wordprocessingDrawing" xmlns:w10="urn:schemas-microsoft-com:office:word" xmlns:w="http://schemas.openxmlformats.org/wordprocessingml/2006/main" xmlns:w14="http://schemas.microsoft.com/office/word/2010/wordml" xmlns:w15="http://schemas.microsoft.com/office/word/2012/wordml" xmlns:w16cid="http://schemas.microsoft.com/office/word/2016/wordml/cid" xmlns:w16se="http://schemas.microsoft.com/office/word/2015/wordml/symex" xmlns:wpg="http://schemas.microsoft.com/office/word/2010/wordprocessingGroup" xmlns:wpi="http://schemas.microsoft.com/office/word/2010/wordprocessingInk" xmlns:wne="http://schemas.microsoft.com/office/word/2006/wordml" xmlns:wps="http://schemas.microsoft.com/office/word/2010/wordprocessingShape" mc:Ignorable="w14 w15 w16se w16cid wp14">
+  <w:footnote w:type="separator" w:id="-1">
+    <w:p>
+      <w:pPr>
+        <w:spacing w:after="0" w:line="240" w:lineRule="auto"/>
+      </w:pPr>
+      <w:r>
+        <w:separator/>
+      </w:r>
+    </w:p>
+  </w:footnote>
+  <w:footnote w:type="continuationSeparator" w:id="0">
+    <w:p>
+      <w:pPr>
+        <w:spacing w:after="0" w:line="240" w:lineRule="auto"/>
+      </w:pPr>
+      <w:r>
+        <w:continuationSeparator/>
+      </w:r>
+    </w:p>
+  </w:footnote>
+</w:footnotes>
+</file>
+
+<file path=word/header1.xml><?xml version="1.0" encoding="utf-8"?>
+<w:hdr xmlns:wpc="http://schemas.microsoft.com/office/word/2010/wordprocessingCanvas" xmlns:cx="http://schemas.microsoft.com/office/drawing/2014/chartex" xmlns:cx1="http://schemas.microsoft.com/office/drawing/2015/9/8/chartex" xmlns:cx2="http://schemas.microsoft.com/office/drawing/2015/10/21/chartex" xmlns:cx3="http://schemas.microsoft.com/office/drawing/2016/5/9/chartex" xmlns:cx4="http://schemas.microsoft.com/office/drawing/2016/5/10/chartex" xmlns:cx5="http://schemas.microsoft.com/office/drawing/2016/5/11/chartex" xmlns:cx6="http://schemas.microsoft.com/office/drawing/2016/5/12/chartex" xmlns:cx7="http://schemas.microsoft.com/office/drawing/2016/5/13/chartex" xmlns:cx8="http://schemas.microsoft.com/office/drawing/2016/5/14/chartex" xmlns:mc="http://schemas.openxmlformats.org/markup-compatibility/2006" xmlns:aink="http://schemas.microsoft.com/office/drawing/2016/ink" xmlns:am3d="http://schemas.microsoft.com/office/drawing/2017/model3d" xmlns:o="urn:schemas-microsoft-com:office:office" xmlns:r="http://schemas.openxmlformats.org/officeDocument/2006/relationships" xmlns:m="http://schemas.openxmlformats.org/officeDocument/2006/math" xmlns:v="urn:schemas-microsoft-com:vml" xmlns:wp14="http://schemas.microsoft.com/office/word/2010/wordprocessingDrawing" xmlns:wp="http://schemas.openxmlformats.org/drawingml/2006/wordprocessingDrawing" xmlns:w10="urn:schemas-microsoft-com:office:word" xmlns:w="http://schemas.openxmlformats.org/wordprocessingml/2006/main" xmlns:w14="http://schemas.microsoft.com/office/word/2010/wordml" xmlns:w15="http://schemas.microsoft.com/office/word/2012/wordml" xmlns:w16cid="http://schemas.microsoft.com/office/word/2016/wordml/cid" xmlns:w16se="http://schemas.microsoft.com/office/word/2015/wordml/symex" xmlns:wpg="http://schemas.microsoft.com/office/word/2010/wordprocessingGroup" xmlns:wpi="http://schemas.microsoft.com/office/word/2010/wordprocessingInk" xmlns:wne="http://schemas.microsoft.com/office/word/2006/wordml" xmlns:wps="http://schemas.microsoft.com/office/word/2010/wordprocessingShape" mc:Ignorable="w14 w15 w16se w16cid wp14">
+  <w:p>
+    <w:pPr>
+      <w:pStyle w:val="Header"/>
+      <w:tabs>
+        <w:tab w:val="clear" w:pos="4513"/>
+        <w:tab w:val="clear" w:pos="9026"/>
+        <w:tab w:val="left" w:pos="3998"/>
+      </w:tabs>
+      <w:rPr>
+        <w:sz w:val="10"/>
+      </w:rPr>
+    </w:pPr>
+    <w:r>
+      <w:rPr>
+        <w:sz w:val="20"/>
+      </w:rPr>
+      <w:ptab w:relativeTo="margin" w:alignment="center" w:leader="none"/>
+    </w:r>
+    <w:r>
+      <w:rPr>
+        <w:sz w:val="20"/>
+      </w:rPr>
+      <w:t>CS4055 – Data Mining and Data Warehousing</w:t>
+    </w:r>
+    <w:r>
+      <w:rPr>
+        <w:sz w:val="20"/>
+      </w:rPr>
+      <w:ptab w:relativeTo="margin" w:alignment="right" w:leader="none"/>
+    </w:r>
+  </w:p>
+</w:hdr>
 </file>
 
 <file path=word/styles.xml><?xml version="1.0" encoding="utf-8"?>
@@ -945,6 +2163,28 @@
     <w:name w:val="Normal"/>
     <w:qFormat/>
   </w:style>
+  <w:style w:type="paragraph" w:styleId="Heading1">
+    <w:name w:val="heading 1"/>
+    <w:basedOn w:val="Normal"/>
+    <w:next w:val="Normal"/>
+    <w:link w:val="Heading1Char"/>
+    <w:uiPriority w:val="9"/>
+    <w:qFormat/>
+    <w:rsid w:val="00667E46"/>
+    <w:pPr>
+      <w:keepNext/>
+      <w:keepLines/>
+      <w:spacing w:before="240" w:after="0"/>
+      <w:outlineLvl w:val="0"/>
+    </w:pPr>
+    <w:rPr>
+      <w:rFonts w:asciiTheme="majorHAnsi" w:eastAsiaTheme="majorEastAsia" w:hAnsiTheme="majorHAnsi" w:cstheme="majorBidi"/>
+      <w:color w:val="2F5496" w:themeColor="accent1" w:themeShade="BF"/>
+      <w:sz w:val="32"/>
+      <w:szCs w:val="32"/>
+      <w:lang w:val="en-US"/>
+    </w:rPr>
+  </w:style>
   <w:style w:type="character" w:default="1" w:styleId="DefaultParagraphFont">
     <w:name w:val="Default Paragraph Font"/>
     <w:uiPriority w:val="1"/>
@@ -971,6 +2211,91 @@
     <w:uiPriority w:val="99"/>
     <w:semiHidden/>
     <w:unhideWhenUsed/>
+  </w:style>
+  <w:style w:type="character" w:customStyle="1" w:styleId="Heading1Char">
+    <w:name w:val="Heading 1 Char"/>
+    <w:basedOn w:val="DefaultParagraphFont"/>
+    <w:link w:val="Heading1"/>
+    <w:uiPriority w:val="9"/>
+    <w:rsid w:val="00667E46"/>
+    <w:rPr>
+      <w:rFonts w:asciiTheme="majorHAnsi" w:eastAsiaTheme="majorEastAsia" w:hAnsiTheme="majorHAnsi" w:cstheme="majorBidi"/>
+      <w:color w:val="2F5496" w:themeColor="accent1" w:themeShade="BF"/>
+      <w:sz w:val="32"/>
+      <w:szCs w:val="32"/>
+      <w:lang w:val="en-US"/>
+    </w:rPr>
+  </w:style>
+  <w:style w:type="paragraph" w:styleId="Bibliography">
+    <w:name w:val="Bibliography"/>
+    <w:basedOn w:val="Normal"/>
+    <w:next w:val="Normal"/>
+    <w:uiPriority w:val="37"/>
+    <w:unhideWhenUsed/>
+    <w:rsid w:val="00667E46"/>
+  </w:style>
+  <w:style w:type="table" w:styleId="TableGrid">
+    <w:name w:val="Table Grid"/>
+    <w:basedOn w:val="TableNormal"/>
+    <w:uiPriority w:val="39"/>
+    <w:rsid w:val="00A12784"/>
+    <w:pPr>
+      <w:spacing w:after="0" w:line="240" w:lineRule="auto"/>
+    </w:pPr>
+    <w:tblPr>
+      <w:tblBorders>
+        <w:top w:val="single" w:sz="4" w:space="0" w:color="auto"/>
+        <w:left w:val="single" w:sz="4" w:space="0" w:color="auto"/>
+        <w:bottom w:val="single" w:sz="4" w:space="0" w:color="auto"/>
+        <w:right w:val="single" w:sz="4" w:space="0" w:color="auto"/>
+        <w:insideH w:val="single" w:sz="4" w:space="0" w:color="auto"/>
+        <w:insideV w:val="single" w:sz="4" w:space="0" w:color="auto"/>
+      </w:tblBorders>
+    </w:tblPr>
+  </w:style>
+  <w:style w:type="paragraph" w:styleId="Header">
+    <w:name w:val="header"/>
+    <w:basedOn w:val="Normal"/>
+    <w:link w:val="HeaderChar"/>
+    <w:uiPriority w:val="99"/>
+    <w:unhideWhenUsed/>
+    <w:rsid w:val="00D71BDB"/>
+    <w:pPr>
+      <w:tabs>
+        <w:tab w:val="center" w:pos="4513"/>
+        <w:tab w:val="right" w:pos="9026"/>
+      </w:tabs>
+      <w:spacing w:after="0" w:line="240" w:lineRule="auto"/>
+    </w:pPr>
+  </w:style>
+  <w:style w:type="character" w:customStyle="1" w:styleId="HeaderChar">
+    <w:name w:val="Header Char"/>
+    <w:basedOn w:val="DefaultParagraphFont"/>
+    <w:link w:val="Header"/>
+    <w:uiPriority w:val="99"/>
+    <w:rsid w:val="00D71BDB"/>
+  </w:style>
+  <w:style w:type="paragraph" w:styleId="Footer">
+    <w:name w:val="footer"/>
+    <w:basedOn w:val="Normal"/>
+    <w:link w:val="FooterChar"/>
+    <w:uiPriority w:val="99"/>
+    <w:unhideWhenUsed/>
+    <w:rsid w:val="00D71BDB"/>
+    <w:pPr>
+      <w:tabs>
+        <w:tab w:val="center" w:pos="4513"/>
+        <w:tab w:val="right" w:pos="9026"/>
+      </w:tabs>
+      <w:spacing w:after="0" w:line="240" w:lineRule="auto"/>
+    </w:pPr>
+  </w:style>
+  <w:style w:type="character" w:customStyle="1" w:styleId="FooterChar">
+    <w:name w:val="Footer Char"/>
+    <w:basedOn w:val="DefaultParagraphFont"/>
+    <w:link w:val="Footer"/>
+    <w:uiPriority w:val="99"/>
+    <w:rsid w:val="00D71BDB"/>
   </w:style>
 </w:styles>
 </file>
@@ -1268,4 +2593,39 @@
     </a:ext>
   </a:extLst>
 </a:theme>
+</file>
+
+<file path=customXml/item1.xml><?xml version="1.0" encoding="utf-8"?>
+<b:Sources xmlns:b="http://schemas.openxmlformats.org/officeDocument/2006/bibliography" xmlns="http://schemas.openxmlformats.org/officeDocument/2006/bibliography" SelectedStyle="\HarvardAnglia2008OfficeOnline.xsl" StyleName="Harvard - Anglia" Version="2008">
+  <b:Source>
+    <b:Tag>Sha18</b:Tag>
+    <b:SourceType>InternetSite</b:SourceType>
+    <b:Guid>{DADEB209-F4A1-4A7D-A011-D5B958D321CC}</b:Guid>
+    <b:Title>California Housing Prices Prediction System (ML)</b:Title>
+    <b:Year>2018</b:Year>
+    <b:Author>
+      <b:Author>
+        <b:NameList>
+          <b:Person>
+            <b:Last>Sharma</b:Last>
+            <b:First>Vikas</b:First>
+          </b:Person>
+        </b:NameList>
+      </b:Author>
+    </b:Author>
+    <b:YearAccessed>2018</b:YearAccessed>
+    <b:MonthAccessed>November</b:MonthAccessed>
+    <b:DayAccessed>30</b:DayAccessed>
+    <b:URL>https://www.kaggle.com/vikassharma807/california-housing-prices-prediction-system-ml/notebook</b:URL>
+    <b:RefOrder>1</b:RefOrder>
+  </b:Source>
+</b:Sources>
+</file>
+
+<file path=customXml/itemProps1.xml><?xml version="1.0" encoding="utf-8"?>
+<ds:datastoreItem xmlns:ds="http://schemas.openxmlformats.org/officeDocument/2006/customXml" ds:itemID="{B3488EEA-4CE3-46F1-B8DE-C52B5D2EE6D8}">
+  <ds:schemaRefs>
+    <ds:schemaRef ds:uri="http://schemas.openxmlformats.org/officeDocument/2006/bibliography"/>
+  </ds:schemaRefs>
+</ds:datastoreItem>
 </file>
</xml_diff>